<commit_message>
feat(server): Docker + LibreOffice ok, build prod
</commit_message>
<xml_diff>
--- a/uploads/word/Facture_411MEDJAHRIA_FC1942203_20250912 (1) (2) (1).docx
+++ b/uploads/word/Facture_411MEDJAHRIA_FC1942203_20250912 (1) (2) (1).docx
@@ -14,7 +14,7 @@
         <mc:AlternateContent>
           <mc:Choice Requires="wpg">
             <w:drawing>
-              <wp:inline distT="0" distB="0" distL="0" distR="0" wp14:anchorId="30780C2D" wp14:editId="0877D9F7">
+              <wp:inline distT="0" distB="0" distL="0" distR="0" wp14:anchorId="3C678CAD" wp14:editId="6B8C999E">
                 <wp:extent cx="6928612" cy="1411732"/>
                 <wp:effectExtent l="0" t="0" r="0" b="0"/>
                 <wp:docPr id="1751" name="Group 1751"/>
@@ -1452,7 +1452,7 @@
         <mc:AlternateContent>
           <mc:Choice Requires="wpg">
             <w:drawing>
-              <wp:anchor distT="0" distB="0" distL="114300" distR="114300" simplePos="0" relativeHeight="251658240" behindDoc="0" locked="0" layoutInCell="1" allowOverlap="1" wp14:anchorId="78F1945F" wp14:editId="66D5F0D4">
+              <wp:anchor distT="0" distB="0" distL="114300" distR="114300" simplePos="0" relativeHeight="251658240" behindDoc="0" locked="0" layoutInCell="1" allowOverlap="1" wp14:anchorId="0BEE3B43" wp14:editId="4D642C5E">
                 <wp:simplePos x="0" y="0"/>
                 <wp:positionH relativeFrom="column">
                   <wp:posOffset>-5904</wp:posOffset>

</xml_diff>